<commit_message>
add 2 methods, add 2 ser-zers
</commit_message>
<xml_diff>
--- a/Тестовое задание Python Junior Developer.docx
+++ b/Тестовое задание Python Junior Developer.docx
@@ -1102,14 +1102,24 @@
       <w:r>
         <w:t>_</w:t>
       </w:r>
-      <w:proofErr w:type="spellStart"/>
-      <w:r>
-        <w:rPr>
-          <w:lang w:val="en-US"/>
-        </w:rPr>
-        <w:t>ivoice</w:t>
-      </w:r>
-      <w:proofErr w:type="spellEnd"/>
+      <w:r>
+        <w:rPr>
+          <w:lang w:val="en-US"/>
+        </w:rPr>
+        <w:t>i</w:t>
+      </w:r>
+      <w:r>
+        <w:rPr>
+          <w:lang w:val="en-US"/>
+        </w:rPr>
+        <w:t>n</w:t>
+      </w:r>
+      <w:r>
+        <w:rPr>
+          <w:lang w:val="en-US"/>
+        </w:rPr>
+        <w:t>voice</w:t>
+      </w:r>
       <w:r>
         <w:t>_</w:t>
       </w:r>
@@ -1136,172 +1146,172 @@
       </w:r>
       <w:r>
         <w:t>заявки, на выходе статус заявки)</w:t>
-      </w:r>
-    </w:p>
-    <w:p>
-      <w:pPr>
-        <w:pStyle w:val="a5"/>
-      </w:pPr>
-      <w:r>
-        <w:t>10. С помощью</w:t>
-      </w:r>
-      <w:r>
-        <w:t xml:space="preserve"> </w:t>
-      </w:r>
-      <w:r>
-        <w:rPr>
-          <w:lang w:val="en-US"/>
-        </w:rPr>
-        <w:t>Swagger</w:t>
-      </w:r>
-      <w:r>
-        <w:t xml:space="preserve"> </w:t>
-      </w:r>
-      <w:r>
-        <w:t xml:space="preserve">или </w:t>
-      </w:r>
-      <w:r>
-        <w:rPr>
-          <w:lang w:val="en-US"/>
-        </w:rPr>
-        <w:t>Django</w:t>
-      </w:r>
-      <w:r>
-        <w:t xml:space="preserve"> </w:t>
-      </w:r>
-      <w:r>
-        <w:rPr>
-          <w:lang w:val="en-US"/>
-        </w:rPr>
-        <w:t>REST</w:t>
-      </w:r>
-      <w:r>
-        <w:t xml:space="preserve"> </w:t>
-      </w:r>
-      <w:r>
-        <w:rPr>
-          <w:lang w:val="en-US"/>
-        </w:rPr>
-        <w:t>framework</w:t>
-      </w:r>
-      <w:r>
-        <w:t xml:space="preserve"> </w:t>
-      </w:r>
-      <w:r>
-        <w:t>создайте описание методов из задачи 9</w:t>
-      </w:r>
-    </w:p>
-    <w:p>
-      <w:pPr>
-        <w:pStyle w:val="a5"/>
-      </w:pPr>
-    </w:p>
-    <w:p>
-      <w:pPr>
-        <w:pStyle w:val="a5"/>
-      </w:pPr>
-      <w:r>
-        <w:t>Пожалуйста не забудьте, что Ваше тестовое задание должно быть предоставлено в</w:t>
-      </w:r>
-    </w:p>
-    <w:p>
-      <w:pPr>
-        <w:pStyle w:val="a5"/>
-      </w:pPr>
-      <w:r>
-        <w:t xml:space="preserve">виде ссылки на </w:t>
-      </w:r>
-      <w:proofErr w:type="spellStart"/>
-      <w:r>
-        <w:rPr>
-          <w:lang w:val="en-US"/>
-        </w:rPr>
-        <w:t>github</w:t>
-      </w:r>
-      <w:proofErr w:type="spellEnd"/>
-      <w:r>
-        <w:t>/</w:t>
-      </w:r>
-      <w:proofErr w:type="spellStart"/>
-      <w:r>
-        <w:rPr>
-          <w:lang w:val="en-US"/>
-        </w:rPr>
-        <w:t>bitbucket</w:t>
-      </w:r>
-      <w:proofErr w:type="spellEnd"/>
-      <w:r>
-        <w:t xml:space="preserve"> </w:t>
-      </w:r>
-      <w:proofErr w:type="spellStart"/>
-      <w:r>
-        <w:t>репозиторий</w:t>
-      </w:r>
-      <w:proofErr w:type="spellEnd"/>
-      <w:r>
-        <w:t>. Мы рассмотрим каждое задание</w:t>
-      </w:r>
-    </w:p>
-    <w:p>
-      <w:pPr>
-        <w:pStyle w:val="a5"/>
-      </w:pPr>
-      <w:r>
-        <w:t>соответствующее заявленным выше требованиям. Рассмотрение занимает некоторое</w:t>
-      </w:r>
-    </w:p>
-    <w:p>
-      <w:pPr>
-        <w:pStyle w:val="a5"/>
-      </w:pPr>
-      <w:r>
-        <w:t>время, поэтому не стоит перезванивать нам на следующий день, чтобы узнать</w:t>
-      </w:r>
-    </w:p>
-    <w:p>
-      <w:pPr>
-        <w:pStyle w:val="a5"/>
-      </w:pPr>
-      <w:r>
-        <w:t>результат. Так же не стоит спешить и отправлять только часть выполненных заданий,</w:t>
-      </w:r>
-    </w:p>
-    <w:p>
-      <w:pPr>
-        <w:pStyle w:val="a5"/>
-      </w:pPr>
-      <w:r>
-        <w:t xml:space="preserve">если </w:t>
-      </w:r>
-      <w:proofErr w:type="gramStart"/>
-      <w:r>
-        <w:t>чувствуете</w:t>
-      </w:r>
-      <w:proofErr w:type="gramEnd"/>
-      <w:r>
-        <w:t xml:space="preserve"> что можете сделать больше. У нас открыто несколько вакансий и мы</w:t>
-      </w:r>
-    </w:p>
-    <w:p>
-      <w:pPr>
-        <w:pStyle w:val="a5"/>
-      </w:pPr>
-      <w:r>
-        <w:t>всегда в поиске талантов, проявите себя! Мы желаем Вам удачи и с нетерпением</w:t>
-      </w:r>
-    </w:p>
-    <w:p>
-      <w:pPr>
-        <w:pStyle w:val="a5"/>
-        <w:rPr>
-          <w:color w:val="auto"/>
-        </w:rPr>
-      </w:pPr>
-      <w:r>
-        <w:t>ждем Ваше выполненное задание.</w:t>
       </w:r>
       <w:bookmarkStart w:id="0" w:name="_GoBack"/>
       <w:bookmarkEnd w:id="0"/>
+    </w:p>
+    <w:p>
+      <w:pPr>
+        <w:pStyle w:val="a5"/>
+      </w:pPr>
+      <w:r>
+        <w:t>10. С помощью</w:t>
+      </w:r>
+      <w:r>
+        <w:t xml:space="preserve"> </w:t>
+      </w:r>
+      <w:r>
+        <w:rPr>
+          <w:lang w:val="en-US"/>
+        </w:rPr>
+        <w:t>Swagger</w:t>
+      </w:r>
+      <w:r>
+        <w:t xml:space="preserve"> </w:t>
+      </w:r>
+      <w:r>
+        <w:t xml:space="preserve">или </w:t>
+      </w:r>
+      <w:r>
+        <w:rPr>
+          <w:lang w:val="en-US"/>
+        </w:rPr>
+        <w:t>Django</w:t>
+      </w:r>
+      <w:r>
+        <w:t xml:space="preserve"> </w:t>
+      </w:r>
+      <w:r>
+        <w:rPr>
+          <w:lang w:val="en-US"/>
+        </w:rPr>
+        <w:t>REST</w:t>
+      </w:r>
+      <w:r>
+        <w:t xml:space="preserve"> </w:t>
+      </w:r>
+      <w:r>
+        <w:rPr>
+          <w:lang w:val="en-US"/>
+        </w:rPr>
+        <w:t>framework</w:t>
+      </w:r>
+      <w:r>
+        <w:t xml:space="preserve"> </w:t>
+      </w:r>
+      <w:r>
+        <w:t>создайте описание методов из задачи 9</w:t>
+      </w:r>
+    </w:p>
+    <w:p>
+      <w:pPr>
+        <w:pStyle w:val="a5"/>
+      </w:pPr>
+    </w:p>
+    <w:p>
+      <w:pPr>
+        <w:pStyle w:val="a5"/>
+      </w:pPr>
+      <w:r>
+        <w:t>Пожалуйста не забудьте, что Ваше тестовое задание должно быть предоставлено в</w:t>
+      </w:r>
+    </w:p>
+    <w:p>
+      <w:pPr>
+        <w:pStyle w:val="a5"/>
+      </w:pPr>
+      <w:r>
+        <w:t xml:space="preserve">виде ссылки на </w:t>
+      </w:r>
+      <w:proofErr w:type="spellStart"/>
+      <w:r>
+        <w:rPr>
+          <w:lang w:val="en-US"/>
+        </w:rPr>
+        <w:t>github</w:t>
+      </w:r>
+      <w:proofErr w:type="spellEnd"/>
+      <w:r>
+        <w:t>/</w:t>
+      </w:r>
+      <w:proofErr w:type="spellStart"/>
+      <w:r>
+        <w:rPr>
+          <w:lang w:val="en-US"/>
+        </w:rPr>
+        <w:t>bitbucket</w:t>
+      </w:r>
+      <w:proofErr w:type="spellEnd"/>
+      <w:r>
+        <w:t xml:space="preserve"> </w:t>
+      </w:r>
+      <w:proofErr w:type="spellStart"/>
+      <w:r>
+        <w:t>репозиторий</w:t>
+      </w:r>
+      <w:proofErr w:type="spellEnd"/>
+      <w:r>
+        <w:t>. Мы рассмотрим каждое задание</w:t>
+      </w:r>
+    </w:p>
+    <w:p>
+      <w:pPr>
+        <w:pStyle w:val="a5"/>
+      </w:pPr>
+      <w:r>
+        <w:t>соответствующее заявленным выше требованиям. Рассмотрение занимает некоторое</w:t>
+      </w:r>
+    </w:p>
+    <w:p>
+      <w:pPr>
+        <w:pStyle w:val="a5"/>
+      </w:pPr>
+      <w:r>
+        <w:t>время, поэтому не стоит перезванивать нам на следующий день, чтобы узнать</w:t>
+      </w:r>
+    </w:p>
+    <w:p>
+      <w:pPr>
+        <w:pStyle w:val="a5"/>
+      </w:pPr>
+      <w:r>
+        <w:t>результат. Так же не стоит спешить и отправлять только часть выполненных заданий,</w:t>
+      </w:r>
+    </w:p>
+    <w:p>
+      <w:pPr>
+        <w:pStyle w:val="a5"/>
+      </w:pPr>
+      <w:r>
+        <w:t xml:space="preserve">если </w:t>
+      </w:r>
+      <w:proofErr w:type="gramStart"/>
+      <w:r>
+        <w:t>чувствуете</w:t>
+      </w:r>
+      <w:proofErr w:type="gramEnd"/>
+      <w:r>
+        <w:t xml:space="preserve"> что можете сделать больше. У нас открыто несколько вакансий и мы</w:t>
+      </w:r>
+    </w:p>
+    <w:p>
+      <w:pPr>
+        <w:pStyle w:val="a5"/>
+      </w:pPr>
+      <w:r>
+        <w:t>всегда в поиске талантов, проявите себя! Мы желаем Вам удачи и с нетерпением</w:t>
+      </w:r>
+    </w:p>
+    <w:p>
+      <w:pPr>
+        <w:pStyle w:val="a5"/>
+        <w:rPr>
+          <w:color w:val="auto"/>
+        </w:rPr>
+      </w:pPr>
+      <w:r>
+        <w:t>ждем Ваше выполненное задание.</w:t>
+      </w:r>
     </w:p>
     <w:sectPr>
       <w:headerReference w:type="default" r:id="rId7"/>

</xml_diff>